<commit_message>
Submitting the work plan of HWK1
</commit_message>
<xml_diff>
--- a/HWK1/HWK1_Doc.docx
+++ b/HWK1/HWK1_Doc.docx
@@ -2,7 +2,530 @@
 <file path=word/document.xml><?xml version="1.0" encoding="utf-8"?>
 <w:document xmlns:wpc="http://schemas.microsoft.com/office/word/2010/wordprocessingCanvas" xmlns:cx="http://schemas.microsoft.com/office/drawing/2014/chartex" xmlns:cx1="http://schemas.microsoft.com/office/drawing/2015/9/8/chartex" xmlns:cx2="http://schemas.microsoft.com/office/drawing/2015/10/21/chartex" xmlns:cx3="http://schemas.microsoft.com/office/drawing/2016/5/9/chartex" xmlns:cx4="http://schemas.microsoft.com/office/drawing/2016/5/10/chartex" xmlns:cx5="http://schemas.microsoft.com/office/drawing/2016/5/11/chartex" xmlns:cx6="http://schemas.microsoft.com/office/drawing/2016/5/12/chartex" xmlns:cx7="http://schemas.microsoft.com/office/drawing/2016/5/13/chartex" xmlns:cx8="http://schemas.microsoft.com/office/drawing/2016/5/14/chartex" xmlns:mc="http://schemas.openxmlformats.org/markup-compatibility/2006" xmlns:aink="http://schemas.microsoft.com/office/drawing/2016/ink" xmlns:am3d="http://schemas.microsoft.com/office/drawing/2017/model3d" xmlns:o="urn:schemas-microsoft-com:office:office" xmlns:oel="http://schemas.microsoft.com/office/2019/extlst" xmlns:r="http://schemas.openxmlformats.org/officeDocument/2006/relationships" xmlns:m="http://schemas.openxmlformats.org/officeDocument/2006/math" xmlns:v="urn:schemas-microsoft-com:vml" xmlns:wp14="http://schemas.microsoft.com/office/word/2010/wordprocessingDrawing" xmlns:wp="http://schemas.openxmlformats.org/drawingml/2006/wordprocessingDrawing" xmlns:w10="urn:schemas-microsoft-com:office:word" xmlns:w="http://schemas.openxmlformats.org/wordprocessingml/2006/main" xmlns:w14="http://schemas.microsoft.com/office/word/2010/wordml" xmlns:w15="http://schemas.microsoft.com/office/word/2012/wordml" xmlns:w16cex="http://schemas.microsoft.com/office/word/2018/wordml/cex" xmlns:w16cid="http://schemas.microsoft.com/office/word/2016/wordml/cid" xmlns:w16="http://schemas.microsoft.com/office/word/2018/wordml" xmlns:w16sdtdh="http://schemas.microsoft.com/office/word/2020/wordml/sdtdatahash" xmlns:w16se="http://schemas.microsoft.com/office/word/2015/wordml/symex" xmlns:wpg="http://schemas.microsoft.com/office/word/2010/wordprocessingGroup" xmlns:wpi="http://schemas.microsoft.com/office/word/2010/wordprocessingInk" xmlns:wne="http://schemas.microsoft.com/office/word/2006/wordml" xmlns:wps="http://schemas.microsoft.com/office/word/2010/wordprocessingShape" mc:Ignorable="w14 w15 w16se w16cid w16 w16cex w16sdtdh wp14">
   <w:body>
-    <w:p/>
+    <w:p>
+      <w:pPr>
+        <w:rPr>
+          <w:b/>
+          <w:bCs/>
+          <w:sz w:val="32"/>
+          <w:szCs w:val="32"/>
+        </w:rPr>
+      </w:pPr>
+      <w:r>
+        <w:rPr>
+          <w:sz w:val="32"/>
+          <w:szCs w:val="32"/>
+        </w:rPr>
+        <w:t xml:space="preserve">                                          </w:t>
+      </w:r>
+      <w:r>
+        <w:rPr>
+          <w:b/>
+          <w:bCs/>
+          <w:sz w:val="32"/>
+          <w:szCs w:val="32"/>
+        </w:rPr>
+        <w:t>ACS 567</w:t>
+      </w:r>
+      <w:r>
+        <w:rPr>
+          <w:b/>
+          <w:bCs/>
+          <w:sz w:val="32"/>
+          <w:szCs w:val="32"/>
+        </w:rPr>
+        <w:t>_HW1_Work Plan</w:t>
+      </w:r>
+    </w:p>
+    <w:p>
+      <w:pPr>
+        <w:rPr>
+          <w:sz w:val="32"/>
+          <w:szCs w:val="32"/>
+        </w:rPr>
+      </w:pPr>
+    </w:p>
+    <w:p>
+      <w:pPr>
+        <w:rPr>
+          <w:sz w:val="28"/>
+          <w:szCs w:val="28"/>
+        </w:rPr>
+      </w:pPr>
+      <w:r>
+        <w:rPr>
+          <w:sz w:val="28"/>
+          <w:szCs w:val="28"/>
+        </w:rPr>
+        <w:t>Th</w:t>
+      </w:r>
+      <w:r>
+        <w:rPr>
+          <w:sz w:val="28"/>
+          <w:szCs w:val="28"/>
+        </w:rPr>
+        <w:t xml:space="preserve">e Java console application that I would be creating is a cricket application consisting of the data fields: </w:t>
+      </w:r>
+      <w:r>
+        <w:rPr>
+          <w:sz w:val="28"/>
+          <w:szCs w:val="28"/>
+        </w:rPr>
+        <w:t>id, firstName, lastName, runsScored, year</w:t>
+      </w:r>
+      <w:r>
+        <w:rPr>
+          <w:sz w:val="28"/>
+          <w:szCs w:val="28"/>
+        </w:rPr>
+        <w:t>. And would consist of three classes as required</w:t>
+      </w:r>
+      <w:r>
+        <w:rPr>
+          <w:sz w:val="28"/>
+          <w:szCs w:val="28"/>
+        </w:rPr>
+        <w:t xml:space="preserve"> by following the object-oriented principles</w:t>
+      </w:r>
+      <w:r>
+        <w:rPr>
+          <w:sz w:val="28"/>
+          <w:szCs w:val="28"/>
+        </w:rPr>
+        <w:t>, which are:</w:t>
+      </w:r>
+    </w:p>
+    <w:p>
+      <w:pPr>
+        <w:pStyle w:val="ListParagraph"/>
+        <w:numPr>
+          <w:ilvl w:val="0"/>
+          <w:numId w:val="1"/>
+        </w:numPr>
+        <w:rPr>
+          <w:sz w:val="28"/>
+          <w:szCs w:val="28"/>
+        </w:rPr>
+      </w:pPr>
+      <w:r>
+        <w:rPr>
+          <w:sz w:val="28"/>
+          <w:szCs w:val="28"/>
+        </w:rPr>
+        <w:t xml:space="preserve">The Player class which </w:t>
+      </w:r>
+      <w:r>
+        <w:rPr>
+          <w:sz w:val="28"/>
+          <w:szCs w:val="28"/>
+        </w:rPr>
+        <w:t>encapsulates the player data</w:t>
+      </w:r>
+      <w:r>
+        <w:rPr>
+          <w:sz w:val="28"/>
+          <w:szCs w:val="28"/>
+        </w:rPr>
+        <w:t>.</w:t>
+      </w:r>
+      <w:r>
+        <w:rPr>
+          <w:sz w:val="28"/>
+          <w:szCs w:val="28"/>
+        </w:rPr>
+        <w:t xml:space="preserve"> The data fields which this class would maintain </w:t>
+      </w:r>
+      <w:r>
+        <w:rPr>
+          <w:sz w:val="28"/>
+          <w:szCs w:val="28"/>
+        </w:rPr>
+        <w:t>are</w:t>
+      </w:r>
+      <w:r>
+        <w:rPr>
+          <w:sz w:val="28"/>
+          <w:szCs w:val="28"/>
+        </w:rPr>
+        <w:t xml:space="preserve"> </w:t>
+      </w:r>
+      <w:r>
+        <w:rPr>
+          <w:sz w:val="28"/>
+          <w:szCs w:val="28"/>
+        </w:rPr>
+        <w:t>id, firstName, lastName, runsScored, yea</w:t>
+      </w:r>
+      <w:r>
+        <w:rPr>
+          <w:sz w:val="28"/>
+          <w:szCs w:val="28"/>
+        </w:rPr>
+        <w:t>r</w:t>
+      </w:r>
+      <w:r>
+        <w:rPr>
+          <w:sz w:val="28"/>
+          <w:szCs w:val="28"/>
+        </w:rPr>
+        <w:t xml:space="preserve"> which would have the identifiers </w:t>
+      </w:r>
+      <w:r>
+        <w:rPr>
+          <w:sz w:val="28"/>
+          <w:szCs w:val="28"/>
+        </w:rPr>
+        <w:t>long, String, String, String</w:t>
+      </w:r>
+      <w:r>
+        <w:rPr>
+          <w:sz w:val="28"/>
+          <w:szCs w:val="28"/>
+        </w:rPr>
+        <w:t xml:space="preserve"> and</w:t>
+      </w:r>
+      <w:r>
+        <w:rPr>
+          <w:sz w:val="28"/>
+          <w:szCs w:val="28"/>
+        </w:rPr>
+        <w:t xml:space="preserve"> String respectively</w:t>
+      </w:r>
+      <w:r>
+        <w:rPr>
+          <w:sz w:val="28"/>
+          <w:szCs w:val="28"/>
+        </w:rPr>
+        <w:t>.</w:t>
+      </w:r>
+    </w:p>
+    <w:p>
+      <w:pPr>
+        <w:pStyle w:val="ListParagraph"/>
+        <w:numPr>
+          <w:ilvl w:val="0"/>
+          <w:numId w:val="1"/>
+        </w:numPr>
+        <w:rPr>
+          <w:sz w:val="28"/>
+          <w:szCs w:val="28"/>
+        </w:rPr>
+      </w:pPr>
+      <w:r>
+        <w:rPr>
+          <w:sz w:val="28"/>
+          <w:szCs w:val="28"/>
+        </w:rPr>
+        <w:t xml:space="preserve">The DataManager class which is a singleton class that </w:t>
+      </w:r>
+      <w:r>
+        <w:rPr>
+          <w:sz w:val="28"/>
+          <w:szCs w:val="28"/>
+        </w:rPr>
+        <w:t xml:space="preserve">manages </w:t>
+      </w:r>
+      <w:r>
+        <w:rPr>
+          <w:sz w:val="28"/>
+          <w:szCs w:val="28"/>
+        </w:rPr>
+        <w:t xml:space="preserve">the </w:t>
+      </w:r>
+      <w:r>
+        <w:rPr>
+          <w:sz w:val="28"/>
+          <w:szCs w:val="28"/>
+        </w:rPr>
+        <w:t>data</w:t>
+      </w:r>
+      <w:r>
+        <w:rPr>
+          <w:sz w:val="28"/>
+          <w:szCs w:val="28"/>
+        </w:rPr>
+        <w:t xml:space="preserve"> manipulation, </w:t>
+      </w:r>
+      <w:r>
+        <w:rPr>
+          <w:sz w:val="28"/>
+          <w:szCs w:val="28"/>
+        </w:rPr>
+        <w:t xml:space="preserve"> </w:t>
+      </w:r>
+      <w:r>
+        <w:rPr>
+          <w:sz w:val="28"/>
+          <w:szCs w:val="28"/>
+        </w:rPr>
+        <w:t xml:space="preserve">analytics and filtering </w:t>
+      </w:r>
+      <w:r>
+        <w:rPr>
+          <w:sz w:val="28"/>
+          <w:szCs w:val="28"/>
+        </w:rPr>
+        <w:t>operations</w:t>
+      </w:r>
+      <w:r>
+        <w:rPr>
+          <w:sz w:val="28"/>
+          <w:szCs w:val="28"/>
+        </w:rPr>
+        <w:t xml:space="preserve"> and error handling operations</w:t>
+      </w:r>
+      <w:r>
+        <w:rPr>
+          <w:sz w:val="28"/>
+          <w:szCs w:val="28"/>
+        </w:rPr>
+        <w:t xml:space="preserve"> by maintaining and returning a single instance of the class to avoid multiple simultaneous conflicting data operations and stores/manipulates the data from a data.txt file in the same root repository path of the application in a CSV format.</w:t>
+      </w:r>
+    </w:p>
+    <w:p>
+      <w:pPr>
+        <w:pStyle w:val="ListParagraph"/>
+        <w:numPr>
+          <w:ilvl w:val="0"/>
+          <w:numId w:val="1"/>
+        </w:numPr>
+        <w:rPr>
+          <w:sz w:val="28"/>
+          <w:szCs w:val="28"/>
+        </w:rPr>
+      </w:pPr>
+      <w:r>
+        <w:rPr>
+          <w:sz w:val="28"/>
+          <w:szCs w:val="28"/>
+        </w:rPr>
+        <w:t xml:space="preserve">The </w:t>
+      </w:r>
+      <w:r>
+        <w:rPr>
+          <w:sz w:val="28"/>
+          <w:szCs w:val="28"/>
+        </w:rPr>
+        <w:t>CricketApplication</w:t>
+      </w:r>
+      <w:r>
+        <w:rPr>
+          <w:sz w:val="28"/>
+          <w:szCs w:val="28"/>
+        </w:rPr>
+        <w:t xml:space="preserve"> class which would be a driver class and the entry </w:t>
+      </w:r>
+      <w:r>
+        <w:rPr>
+          <w:sz w:val="28"/>
+          <w:szCs w:val="28"/>
+        </w:rPr>
+        <w:t xml:space="preserve">point of </w:t>
+      </w:r>
+      <w:r>
+        <w:rPr>
+          <w:sz w:val="28"/>
+          <w:szCs w:val="28"/>
+        </w:rPr>
+        <w:t>the</w:t>
+      </w:r>
+      <w:r>
+        <w:rPr>
+          <w:sz w:val="28"/>
+          <w:szCs w:val="28"/>
+        </w:rPr>
+        <w:t xml:space="preserve"> application</w:t>
+      </w:r>
+      <w:r>
+        <w:rPr>
+          <w:sz w:val="28"/>
+          <w:szCs w:val="28"/>
+        </w:rPr>
+        <w:t xml:space="preserve">, which </w:t>
+      </w:r>
+      <w:r>
+        <w:rPr>
+          <w:sz w:val="28"/>
+          <w:szCs w:val="28"/>
+        </w:rPr>
+        <w:t>han</w:t>
+      </w:r>
+      <w:r>
+        <w:rPr>
+          <w:sz w:val="28"/>
+          <w:szCs w:val="28"/>
+        </w:rPr>
+        <w:t>dles</w:t>
+      </w:r>
+      <w:r>
+        <w:rPr>
+          <w:sz w:val="28"/>
+          <w:szCs w:val="28"/>
+        </w:rPr>
+        <w:t xml:space="preserve"> user interactio</w:t>
+      </w:r>
+      <w:r>
+        <w:rPr>
+          <w:sz w:val="28"/>
+          <w:szCs w:val="28"/>
+        </w:rPr>
+        <w:t>n based on the inpu</w:t>
+      </w:r>
+      <w:r>
+        <w:rPr>
+          <w:sz w:val="28"/>
+          <w:szCs w:val="28"/>
+        </w:rPr>
+        <w:t>t provided</w:t>
+      </w:r>
+      <w:r>
+        <w:rPr>
+          <w:sz w:val="28"/>
+          <w:szCs w:val="28"/>
+        </w:rPr>
+        <w:t>. For example, on running the application the user will be recei</w:t>
+      </w:r>
+      <w:r>
+        <w:rPr>
+          <w:sz w:val="28"/>
+          <w:szCs w:val="28"/>
+        </w:rPr>
+        <w:t xml:space="preserve">ving a list of choices like “Enter 0 to read the existing data”, “Enter 1 to add new data into the application”, “Enter 2 to edit the existing data”, “Enter 3 to delete a particular record of the existing data using id”, “Enter 4 to remove all the data in the storage file”, “Enter 5 to view the mean values of the runs scored by the player according to the year”, </w:t>
+      </w:r>
+      <w:r>
+        <w:rPr>
+          <w:sz w:val="28"/>
+          <w:szCs w:val="28"/>
+        </w:rPr>
+        <w:t xml:space="preserve">“Enter </w:t>
+      </w:r>
+      <w:r>
+        <w:rPr>
+          <w:sz w:val="28"/>
+          <w:szCs w:val="28"/>
+        </w:rPr>
+        <w:t>6</w:t>
+      </w:r>
+      <w:r>
+        <w:rPr>
+          <w:sz w:val="28"/>
+          <w:szCs w:val="28"/>
+        </w:rPr>
+        <w:t xml:space="preserve"> to view the </w:t>
+      </w:r>
+      <w:r>
+        <w:rPr>
+          <w:sz w:val="28"/>
+          <w:szCs w:val="28"/>
+        </w:rPr>
+        <w:t>median</w:t>
+      </w:r>
+      <w:r>
+        <w:rPr>
+          <w:sz w:val="28"/>
+          <w:szCs w:val="28"/>
+        </w:rPr>
+        <w:t xml:space="preserve"> values of the runs scored by the player according to the year”</w:t>
+      </w:r>
+      <w:r>
+        <w:rPr>
+          <w:sz w:val="28"/>
+          <w:szCs w:val="28"/>
+        </w:rPr>
+        <w:t xml:space="preserve">, </w:t>
+      </w:r>
+      <w:r>
+        <w:rPr>
+          <w:sz w:val="28"/>
+          <w:szCs w:val="28"/>
+        </w:rPr>
+        <w:t xml:space="preserve">“Enter </w:t>
+      </w:r>
+      <w:r>
+        <w:rPr>
+          <w:sz w:val="28"/>
+          <w:szCs w:val="28"/>
+        </w:rPr>
+        <w:t>7</w:t>
+      </w:r>
+      <w:r>
+        <w:rPr>
+          <w:sz w:val="28"/>
+          <w:szCs w:val="28"/>
+        </w:rPr>
+        <w:t xml:space="preserve"> to view the </w:t>
+      </w:r>
+      <w:r>
+        <w:rPr>
+          <w:sz w:val="28"/>
+          <w:szCs w:val="28"/>
+        </w:rPr>
+        <w:t>filter</w:t>
+      </w:r>
+      <w:r>
+        <w:rPr>
+          <w:sz w:val="28"/>
+          <w:szCs w:val="28"/>
+        </w:rPr>
+        <w:t xml:space="preserve"> </w:t>
+      </w:r>
+      <w:r>
+        <w:rPr>
+          <w:sz w:val="28"/>
+          <w:szCs w:val="28"/>
+        </w:rPr>
+        <w:t>the records</w:t>
+      </w:r>
+      <w:r>
+        <w:rPr>
+          <w:sz w:val="28"/>
+          <w:szCs w:val="28"/>
+        </w:rPr>
+        <w:t xml:space="preserve"> </w:t>
+      </w:r>
+      <w:r>
+        <w:rPr>
+          <w:sz w:val="28"/>
+          <w:szCs w:val="28"/>
+        </w:rPr>
+        <w:t>of the player</w:t>
+      </w:r>
+      <w:r>
+        <w:rPr>
+          <w:sz w:val="28"/>
+          <w:szCs w:val="28"/>
+        </w:rPr>
+        <w:t xml:space="preserve"> according to the year”</w:t>
+      </w:r>
+      <w:r>
+        <w:rPr>
+          <w:sz w:val="28"/>
+          <w:szCs w:val="28"/>
+        </w:rPr>
+        <w:t>.</w:t>
+      </w:r>
+      <w:r>
+        <w:rPr>
+          <w:sz w:val="28"/>
+          <w:szCs w:val="28"/>
+        </w:rPr>
+        <w:t xml:space="preserve"> And based on the user’s input the selected operation would be performed and the respective result would be displaye</w:t>
+      </w:r>
+      <w:r>
+        <w:rPr>
+          <w:sz w:val="28"/>
+          <w:szCs w:val="28"/>
+        </w:rPr>
+        <w:t>d</w:t>
+      </w:r>
+      <w:r>
+        <w:rPr>
+          <w:sz w:val="28"/>
+          <w:szCs w:val="28"/>
+        </w:rPr>
+        <w:t>.</w:t>
+      </w:r>
+    </w:p>
     <w:sectPr>
       <w:pgSz w:w="12240" w:h="15840"/>
       <w:pgMar w:top="1440" w:right="1440" w:bottom="1440" w:left="1440" w:header="720" w:footer="720" w:gutter="0"/>
@@ -11,6 +534,103 @@
     </w:sectPr>
   </w:body>
 </w:document>
+</file>
+
+<file path=word/numbering.xml><?xml version="1.0" encoding="utf-8"?>
+<w:numbering xmlns:wpc="http://schemas.microsoft.com/office/word/2010/wordprocessingCanvas" xmlns:cx="http://schemas.microsoft.com/office/drawing/2014/chartex" xmlns:cx1="http://schemas.microsoft.com/office/drawing/2015/9/8/chartex" xmlns:cx2="http://schemas.microsoft.com/office/drawing/2015/10/21/chartex" xmlns:cx3="http://schemas.microsoft.com/office/drawing/2016/5/9/chartex" xmlns:cx4="http://schemas.microsoft.com/office/drawing/2016/5/10/chartex" xmlns:cx5="http://schemas.microsoft.com/office/drawing/2016/5/11/chartex" xmlns:cx6="http://schemas.microsoft.com/office/drawing/2016/5/12/chartex" xmlns:cx7="http://schemas.microsoft.com/office/drawing/2016/5/13/chartex" xmlns:cx8="http://schemas.microsoft.com/office/drawing/2016/5/14/chartex" xmlns:mc="http://schemas.openxmlformats.org/markup-compatibility/2006" xmlns:aink="http://schemas.microsoft.com/office/drawing/2016/ink" xmlns:am3d="http://schemas.microsoft.com/office/drawing/2017/model3d" xmlns:o="urn:schemas-microsoft-com:office:office" xmlns:oel="http://schemas.microsoft.com/office/2019/extlst" xmlns:r="http://schemas.openxmlformats.org/officeDocument/2006/relationships" xmlns:m="http://schemas.openxmlformats.org/officeDocument/2006/math" xmlns:v="urn:schemas-microsoft-com:vml" xmlns:wp14="http://schemas.microsoft.com/office/word/2010/wordprocessingDrawing" xmlns:wp="http://schemas.openxmlformats.org/drawingml/2006/wordprocessingDrawing" xmlns:w10="urn:schemas-microsoft-com:office:word" xmlns:w="http://schemas.openxmlformats.org/wordprocessingml/2006/main" xmlns:w14="http://schemas.microsoft.com/office/word/2010/wordml" xmlns:w15="http://schemas.microsoft.com/office/word/2012/wordml" xmlns:w16cex="http://schemas.microsoft.com/office/word/2018/wordml/cex" xmlns:w16cid="http://schemas.microsoft.com/office/word/2016/wordml/cid" xmlns:w16="http://schemas.microsoft.com/office/word/2018/wordml" xmlns:w16sdtdh="http://schemas.microsoft.com/office/word/2020/wordml/sdtdatahash" xmlns:w16se="http://schemas.microsoft.com/office/word/2015/wordml/symex" xmlns:wpg="http://schemas.microsoft.com/office/word/2010/wordprocessingGroup" xmlns:wpi="http://schemas.microsoft.com/office/word/2010/wordprocessingInk" xmlns:wne="http://schemas.microsoft.com/office/word/2006/wordml" xmlns:wps="http://schemas.microsoft.com/office/word/2010/wordprocessingShape" mc:Ignorable="w14 w15 w16se w16cid w16 w16cex w16sdtdh wp14">
+  <w:abstractNum w:abstractNumId="0" w15:restartNumberingAfterBreak="0">
+    <w:nsid w:val="63F569C7"/>
+    <w:multiLevelType w:val="hybridMultilevel"/>
+    <w:tmpl w:val="7CD0DA00"/>
+    <w:lvl w:ilvl="0" w:tplc="04090011">
+      <w:start w:val="1"/>
+      <w:numFmt w:val="decimal"/>
+      <w:lvlText w:val="%1)"/>
+      <w:lvlJc w:val="left"/>
+      <w:pPr>
+        <w:ind w:left="720" w:hanging="360"/>
+      </w:pPr>
+      <w:rPr>
+        <w:rFonts w:hint="default"/>
+      </w:rPr>
+    </w:lvl>
+    <w:lvl w:ilvl="1" w:tplc="04090019" w:tentative="1">
+      <w:start w:val="1"/>
+      <w:numFmt w:val="lowerLetter"/>
+      <w:lvlText w:val="%2."/>
+      <w:lvlJc w:val="left"/>
+      <w:pPr>
+        <w:ind w:left="1440" w:hanging="360"/>
+      </w:pPr>
+    </w:lvl>
+    <w:lvl w:ilvl="2" w:tplc="0409001B" w:tentative="1">
+      <w:start w:val="1"/>
+      <w:numFmt w:val="lowerRoman"/>
+      <w:lvlText w:val="%3."/>
+      <w:lvlJc w:val="right"/>
+      <w:pPr>
+        <w:ind w:left="2160" w:hanging="180"/>
+      </w:pPr>
+    </w:lvl>
+    <w:lvl w:ilvl="3" w:tplc="0409000F" w:tentative="1">
+      <w:start w:val="1"/>
+      <w:numFmt w:val="decimal"/>
+      <w:lvlText w:val="%4."/>
+      <w:lvlJc w:val="left"/>
+      <w:pPr>
+        <w:ind w:left="2880" w:hanging="360"/>
+      </w:pPr>
+    </w:lvl>
+    <w:lvl w:ilvl="4" w:tplc="04090019" w:tentative="1">
+      <w:start w:val="1"/>
+      <w:numFmt w:val="lowerLetter"/>
+      <w:lvlText w:val="%5."/>
+      <w:lvlJc w:val="left"/>
+      <w:pPr>
+        <w:ind w:left="3600" w:hanging="360"/>
+      </w:pPr>
+    </w:lvl>
+    <w:lvl w:ilvl="5" w:tplc="0409001B" w:tentative="1">
+      <w:start w:val="1"/>
+      <w:numFmt w:val="lowerRoman"/>
+      <w:lvlText w:val="%6."/>
+      <w:lvlJc w:val="right"/>
+      <w:pPr>
+        <w:ind w:left="4320" w:hanging="180"/>
+      </w:pPr>
+    </w:lvl>
+    <w:lvl w:ilvl="6" w:tplc="0409000F" w:tentative="1">
+      <w:start w:val="1"/>
+      <w:numFmt w:val="decimal"/>
+      <w:lvlText w:val="%7."/>
+      <w:lvlJc w:val="left"/>
+      <w:pPr>
+        <w:ind w:left="5040" w:hanging="360"/>
+      </w:pPr>
+    </w:lvl>
+    <w:lvl w:ilvl="7" w:tplc="04090019" w:tentative="1">
+      <w:start w:val="1"/>
+      <w:numFmt w:val="lowerLetter"/>
+      <w:lvlText w:val="%8."/>
+      <w:lvlJc w:val="left"/>
+      <w:pPr>
+        <w:ind w:left="5760" w:hanging="360"/>
+      </w:pPr>
+    </w:lvl>
+    <w:lvl w:ilvl="8" w:tplc="0409001B" w:tentative="1">
+      <w:start w:val="1"/>
+      <w:numFmt w:val="lowerRoman"/>
+      <w:lvlText w:val="%9."/>
+      <w:lvlJc w:val="right"/>
+      <w:pPr>
+        <w:ind w:left="6480" w:hanging="180"/>
+      </w:pPr>
+    </w:lvl>
+  </w:abstractNum>
+  <w:num w:numId="1" w16cid:durableId="804465217">
+    <w:abstractNumId w:val="0"/>
+  </w:num>
+</w:numbering>
 </file>
 
 <file path=word/styles.xml><?xml version="1.0" encoding="utf-8"?>

</xml_diff>